<commit_message>
Indentation code + nettoyage
</commit_message>
<xml_diff>
--- a/Tests unitaires.docx
+++ b/Tests unitaires.docx
@@ -174,30 +174,6 @@
     </w:p>
     <w:p/>
     <w:p>
-      <w:r>
-        <w:t>(</w:t>
-      </w:r>
-      <w:proofErr w:type="spellStart"/>
-      <w:proofErr w:type="gramStart"/>
-      <w:r>
-        <w:t>get</w:t>
-      </w:r>
-      <w:proofErr w:type="spellEnd"/>
-      <w:proofErr w:type="gramEnd"/>
-      <w:r>
-        <w:t xml:space="preserve"> pour </w:t>
-      </w:r>
-      <w:proofErr w:type="spellStart"/>
-      <w:r>
-        <w:t>chaq</w:t>
-      </w:r>
-      <w:proofErr w:type="spellEnd"/>
-      <w:r>
-        <w:t>)</w:t>
-      </w:r>
-    </w:p>
-    <w:p/>
-    <w:p>
       <w:pPr>
         <w:rPr>
           <w:u w:val="single"/>
@@ -243,15 +219,7 @@
       </w:r>
       <w:r>
         <w:br/>
-        <w:t>Notre route POST nous permet d’envoyer des données au serveur sur notre commande. Pour cela, il faut compléter les champs de notre &lt;</w:t>
-      </w:r>
-      <w:proofErr w:type="spellStart"/>
-      <w:r>
-        <w:t>form</w:t>
-      </w:r>
-      <w:proofErr w:type="spellEnd"/>
-      <w:r>
-        <w:t xml:space="preserve">&gt; dans le panier puis </w:t>
+        <w:t xml:space="preserve">Notre route POST nous permet d’envoyer des données au serveur sur notre commande. Pour cela, il faut compléter les champs de notre &lt;form&gt; dans le panier puis </w:t>
       </w:r>
       <w:r>
         <w:t>cliquer</w:t>
@@ -262,30 +230,14 @@
     </w:p>
     <w:p>
       <w:r>
-        <w:t xml:space="preserve">Si tous les champs du </w:t>
-      </w:r>
-      <w:proofErr w:type="spellStart"/>
-      <w:r>
-        <w:t>form</w:t>
-      </w:r>
-      <w:proofErr w:type="spellEnd"/>
-      <w:r>
-        <w:t xml:space="preserve"> sont remplis correctement (ex : email correct), ainsi que le panier n’est pas vide, la requête n’aura pas de problème et nous retourneras un </w:t>
-      </w:r>
-      <w:proofErr w:type="spellStart"/>
-      <w:r>
-        <w:t>orderId</w:t>
-      </w:r>
-      <w:proofErr w:type="spellEnd"/>
-      <w:r>
-        <w:t>.</w:t>
+        <w:t>Si tous les champs du form sont remplis correctement (ex : email correct), ainsi que le panier n’est pas vide, la requête n’aura pas de problème et nous retourneras un orderId.</w:t>
       </w:r>
       <w:r>
         <w:br/>
       </w:r>
       <w:r>
         <w:br/>
-        <w:t>Voyons les cas problématiques :</w:t>
+        <w:t>Voyons le cas problématique :</w:t>
       </w:r>
     </w:p>
     <w:p>
@@ -297,27 +249,7 @@
         </w:numPr>
       </w:pPr>
       <w:r>
-        <w:t xml:space="preserve">Les champs du </w:t>
-      </w:r>
-      <w:proofErr w:type="spellStart"/>
-      <w:r>
-        <w:t>form</w:t>
-      </w:r>
-      <w:proofErr w:type="spellEnd"/>
-      <w:r>
-        <w:t xml:space="preserve"> ne sont pas bien complétés</w:t>
-      </w:r>
-    </w:p>
-    <w:p>
-      <w:pPr>
-        <w:pStyle w:val="Paragraphedeliste"/>
-        <w:numPr>
-          <w:ilvl w:val="0"/>
-          <w:numId w:val="8"/>
-        </w:numPr>
-      </w:pPr>
-      <w:r>
-        <w:t xml:space="preserve">Le panier est vide </w:t>
+        <w:t>Les champs du form ne sont pas bien complétés</w:t>
       </w:r>
     </w:p>
     <w:p>
@@ -349,26 +281,113 @@
       <w:r>
         <w:t xml:space="preserve"> sera retourné.</w:t>
       </w:r>
+      <w:r>
+        <w:br w:type="page"/>
+      </w:r>
     </w:p>
     <w:p>
       <w:pPr>
         <w:pStyle w:val="Paragraphedeliste"/>
-      </w:pPr>
-      <w:r>
-        <w:t xml:space="preserve">Une </w:t>
-      </w:r>
-      <w:proofErr w:type="spellStart"/>
-      <w:proofErr w:type="gramStart"/>
-      <w:r>
-        <w:t>alert</w:t>
-      </w:r>
-      <w:proofErr w:type="spellEnd"/>
-      <w:r>
-        <w:t>(</w:t>
-      </w:r>
-      <w:proofErr w:type="gramEnd"/>
-      <w:r>
-        <w:t>) indiquant que le panier est vide.</w:t>
+        <w:rPr>
+          <w:rFonts w:ascii="Times New Roman" w:hAnsi="Times New Roman" w:cs="Times New Roman"/>
+          <w:i/>
+          <w:iCs/>
+          <w:sz w:val="32"/>
+          <w:szCs w:val="32"/>
+        </w:rPr>
+      </w:pPr>
+      <w:r>
+        <w:rPr>
+          <w:rFonts w:ascii="Times New Roman" w:hAnsi="Times New Roman" w:cs="Times New Roman"/>
+          <w:i/>
+          <w:iCs/>
+          <w:sz w:val="32"/>
+          <w:szCs w:val="32"/>
+        </w:rPr>
+        <w:lastRenderedPageBreak/>
+        <w:t>ANNEXE</w:t>
+      </w:r>
+    </w:p>
+    <w:p>
+      <w:pPr>
+        <w:pStyle w:val="Paragraphedeliste"/>
+        <w:rPr>
+          <w:rFonts w:ascii="Times New Roman" w:hAnsi="Times New Roman" w:cs="Times New Roman"/>
+          <w:i/>
+          <w:iCs/>
+          <w:sz w:val="32"/>
+          <w:szCs w:val="32"/>
+        </w:rPr>
+      </w:pPr>
+    </w:p>
+    <w:p>
+      <w:pPr>
+        <w:pStyle w:val="Paragraphedeliste"/>
+        <w:rPr>
+          <w:rFonts w:cstheme="minorHAnsi"/>
+          <w:sz w:val="24"/>
+          <w:szCs w:val="24"/>
+        </w:rPr>
+      </w:pPr>
+      <w:r>
+        <w:rPr>
+          <w:rFonts w:cstheme="minorHAnsi"/>
+          <w:sz w:val="24"/>
+          <w:szCs w:val="24"/>
+        </w:rPr>
+        <w:t>Erreur 400 du form</w:t>
+      </w:r>
+    </w:p>
+    <w:p>
+      <w:pPr>
+        <w:pStyle w:val="Paragraphedeliste"/>
+        <w:rPr>
+          <w:rFonts w:cstheme="minorHAnsi"/>
+          <w:sz w:val="24"/>
+          <w:szCs w:val="24"/>
+        </w:rPr>
+      </w:pPr>
+      <w:r>
+        <w:rPr>
+          <w:rFonts w:cstheme="minorHAnsi"/>
+          <w:sz w:val="24"/>
+          <w:szCs w:val="24"/>
+        </w:rPr>
+        <w:drawing>
+          <wp:inline distT="0" distB="0" distL="0" distR="0" wp14:anchorId="3599F9CB" wp14:editId="6F10A3BB">
+            <wp:extent cx="5372850" cy="1695687"/>
+            <wp:effectExtent l="0" t="0" r="0" b="0"/>
+            <wp:docPr id="1" name="Image 1"/>
+            <wp:cNvGraphicFramePr>
+              <a:graphicFrameLocks xmlns:a="http://schemas.openxmlformats.org/drawingml/2006/main" noChangeAspect="1"/>
+            </wp:cNvGraphicFramePr>
+            <a:graphic xmlns:a="http://schemas.openxmlformats.org/drawingml/2006/main">
+              <a:graphicData uri="http://schemas.openxmlformats.org/drawingml/2006/picture">
+                <pic:pic xmlns:pic="http://schemas.openxmlformats.org/drawingml/2006/picture">
+                  <pic:nvPicPr>
+                    <pic:cNvPr id="1" name=""/>
+                    <pic:cNvPicPr/>
+                  </pic:nvPicPr>
+                  <pic:blipFill>
+                    <a:blip r:embed="rId5"/>
+                    <a:stretch>
+                      <a:fillRect/>
+                    </a:stretch>
+                  </pic:blipFill>
+                  <pic:spPr>
+                    <a:xfrm>
+                      <a:off x="0" y="0"/>
+                      <a:ext cx="5372850" cy="1695687"/>
+                    </a:xfrm>
+                    <a:prstGeom prst="rect">
+                      <a:avLst/>
+                    </a:prstGeom>
+                  </pic:spPr>
+                </pic:pic>
+              </a:graphicData>
+            </a:graphic>
+          </wp:inline>
+        </w:drawing>
       </w:r>
     </w:p>
     <w:sectPr>

</xml_diff>

<commit_message>
Amélioration panier (alert panier vide)
</commit_message>
<xml_diff>
--- a/Tests unitaires.docx
+++ b/Tests unitaires.docx
@@ -219,7 +219,15 @@
       </w:r>
       <w:r>
         <w:br/>
-        <w:t xml:space="preserve">Notre route POST nous permet d’envoyer des données au serveur sur notre commande. Pour cela, il faut compléter les champs de notre &lt;form&gt; dans le panier puis </w:t>
+        <w:t>Notre route POST nous permet d’envoyer des données au serveur sur notre commande. Pour cela, il faut compléter les champs de notre &lt;</w:t>
+      </w:r>
+      <w:proofErr w:type="spellStart"/>
+      <w:r>
+        <w:t>form</w:t>
+      </w:r>
+      <w:proofErr w:type="spellEnd"/>
+      <w:r>
+        <w:t xml:space="preserve">&gt; dans le panier puis </w:t>
       </w:r>
       <w:r>
         <w:t>cliquer</w:t>
@@ -230,7 +238,23 @@
     </w:p>
     <w:p>
       <w:r>
-        <w:t>Si tous les champs du form sont remplis correctement (ex : email correct), ainsi que le panier n’est pas vide, la requête n’aura pas de problème et nous retourneras un orderId.</w:t>
+        <w:t xml:space="preserve">Si tous les champs du </w:t>
+      </w:r>
+      <w:proofErr w:type="spellStart"/>
+      <w:r>
+        <w:t>form</w:t>
+      </w:r>
+      <w:proofErr w:type="spellEnd"/>
+      <w:r>
+        <w:t xml:space="preserve"> sont remplis correctement (ex : email correct), ainsi que le panier n’est pas vide, la requête n’aura pas de problème et nous retourneras un </w:t>
+      </w:r>
+      <w:proofErr w:type="spellStart"/>
+      <w:r>
+        <w:t>orderId</w:t>
+      </w:r>
+      <w:proofErr w:type="spellEnd"/>
+      <w:r>
+        <w:t>.</w:t>
       </w:r>
       <w:r>
         <w:br/>
@@ -249,7 +273,27 @@
         </w:numPr>
       </w:pPr>
       <w:r>
-        <w:t>Les champs du form ne sont pas bien complétés</w:t>
+        <w:t xml:space="preserve">Les champs du </w:t>
+      </w:r>
+      <w:proofErr w:type="spellStart"/>
+      <w:r>
+        <w:t>form</w:t>
+      </w:r>
+      <w:proofErr w:type="spellEnd"/>
+      <w:r>
+        <w:t xml:space="preserve"> ne sont pas bien complétés</w:t>
+      </w:r>
+    </w:p>
+    <w:p>
+      <w:pPr>
+        <w:pStyle w:val="Paragraphedeliste"/>
+        <w:numPr>
+          <w:ilvl w:val="0"/>
+          <w:numId w:val="8"/>
+        </w:numPr>
+      </w:pPr>
+      <w:r>
+        <w:t>Commande alors que le panier est vide</w:t>
       </w:r>
     </w:p>
     <w:p>
@@ -280,6 +324,24 @@
       </w:r>
       <w:r>
         <w:t xml:space="preserve"> sera retourné.</w:t>
+      </w:r>
+    </w:p>
+    <w:p>
+      <w:pPr>
+        <w:pStyle w:val="Paragraphedeliste"/>
+      </w:pPr>
+      <w:proofErr w:type="spellStart"/>
+      <w:proofErr w:type="gramStart"/>
+      <w:r>
+        <w:t>Alert</w:t>
+      </w:r>
+      <w:proofErr w:type="spellEnd"/>
+      <w:r>
+        <w:t>(</w:t>
+      </w:r>
+      <w:proofErr w:type="gramEnd"/>
+      <w:r>
+        <w:t>) panier vide à l’écran.</w:t>
       </w:r>
       <w:r>
         <w:br w:type="page"/>
@@ -335,21 +397,32 @@
           <w:sz w:val="24"/>
           <w:szCs w:val="24"/>
         </w:rPr>
-        <w:t>Erreur 400 du form</w:t>
-      </w:r>
-    </w:p>
-    <w:p>
-      <w:pPr>
-        <w:pStyle w:val="Paragraphedeliste"/>
+        <w:t xml:space="preserve">Erreur 400 du </w:t>
+      </w:r>
+      <w:proofErr w:type="spellStart"/>
+      <w:r>
         <w:rPr>
           <w:rFonts w:cstheme="minorHAnsi"/>
           <w:sz w:val="24"/>
           <w:szCs w:val="24"/>
         </w:rPr>
-      </w:pPr>
-      <w:r>
+        <w:t>form</w:t>
+      </w:r>
+      <w:proofErr w:type="spellEnd"/>
+    </w:p>
+    <w:p>
+      <w:pPr>
+        <w:pStyle w:val="Paragraphedeliste"/>
         <w:rPr>
           <w:rFonts w:cstheme="minorHAnsi"/>
+          <w:sz w:val="24"/>
+          <w:szCs w:val="24"/>
+        </w:rPr>
+      </w:pPr>
+      <w:r>
+        <w:rPr>
+          <w:rFonts w:cstheme="minorHAnsi"/>
+          <w:noProof/>
           <w:sz w:val="24"/>
           <w:szCs w:val="24"/>
         </w:rPr>
@@ -378,6 +451,106 @@
                     <a:xfrm>
                       <a:off x="0" y="0"/>
                       <a:ext cx="5372850" cy="1695687"/>
+                    </a:xfrm>
+                    <a:prstGeom prst="rect">
+                      <a:avLst/>
+                    </a:prstGeom>
+                  </pic:spPr>
+                </pic:pic>
+              </a:graphicData>
+            </a:graphic>
+          </wp:inline>
+        </w:drawing>
+      </w:r>
+    </w:p>
+    <w:p>
+      <w:pPr>
+        <w:pStyle w:val="Paragraphedeliste"/>
+        <w:rPr>
+          <w:rFonts w:cstheme="minorHAnsi"/>
+          <w:sz w:val="24"/>
+          <w:szCs w:val="24"/>
+        </w:rPr>
+      </w:pPr>
+    </w:p>
+    <w:p>
+      <w:pPr>
+        <w:pStyle w:val="Paragraphedeliste"/>
+        <w:rPr>
+          <w:rFonts w:cstheme="minorHAnsi"/>
+          <w:sz w:val="24"/>
+          <w:szCs w:val="24"/>
+        </w:rPr>
+      </w:pPr>
+      <w:proofErr w:type="spellStart"/>
+      <w:proofErr w:type="gramStart"/>
+      <w:r>
+        <w:rPr>
+          <w:rFonts w:cstheme="minorHAnsi"/>
+          <w:sz w:val="24"/>
+          <w:szCs w:val="24"/>
+        </w:rPr>
+        <w:t>Alert</w:t>
+      </w:r>
+      <w:proofErr w:type="spellEnd"/>
+      <w:r>
+        <w:rPr>
+          <w:rFonts w:cstheme="minorHAnsi"/>
+          <w:sz w:val="24"/>
+          <w:szCs w:val="24"/>
+        </w:rPr>
+        <w:t>(</w:t>
+      </w:r>
+      <w:proofErr w:type="gramEnd"/>
+      <w:r>
+        <w:rPr>
+          <w:rFonts w:cstheme="minorHAnsi"/>
+          <w:sz w:val="24"/>
+          <w:szCs w:val="24"/>
+        </w:rPr>
+        <w:t>) du panier vide</w:t>
+      </w:r>
+    </w:p>
+    <w:p>
+      <w:pPr>
+        <w:pStyle w:val="Paragraphedeliste"/>
+        <w:rPr>
+          <w:rFonts w:cstheme="minorHAnsi"/>
+          <w:sz w:val="24"/>
+          <w:szCs w:val="24"/>
+        </w:rPr>
+      </w:pPr>
+      <w:r>
+        <w:rPr>
+          <w:rFonts w:cstheme="minorHAnsi"/>
+          <w:sz w:val="24"/>
+          <w:szCs w:val="24"/>
+        </w:rPr>
+        <w:drawing>
+          <wp:inline distT="0" distB="0" distL="0" distR="0" wp14:anchorId="242CB283" wp14:editId="2D0794F7">
+            <wp:extent cx="5760720" cy="2859405"/>
+            <wp:effectExtent l="0" t="0" r="0" b="0"/>
+            <wp:docPr id="2" name="Image 2"/>
+            <wp:cNvGraphicFramePr>
+              <a:graphicFrameLocks xmlns:a="http://schemas.openxmlformats.org/drawingml/2006/main" noChangeAspect="1"/>
+            </wp:cNvGraphicFramePr>
+            <a:graphic xmlns:a="http://schemas.openxmlformats.org/drawingml/2006/main">
+              <a:graphicData uri="http://schemas.openxmlformats.org/drawingml/2006/picture">
+                <pic:pic xmlns:pic="http://schemas.openxmlformats.org/drawingml/2006/picture">
+                  <pic:nvPicPr>
+                    <pic:cNvPr id="1" name=""/>
+                    <pic:cNvPicPr/>
+                  </pic:nvPicPr>
+                  <pic:blipFill>
+                    <a:blip r:embed="rId6"/>
+                    <a:stretch>
+                      <a:fillRect/>
+                    </a:stretch>
+                  </pic:blipFill>
+                  <pic:spPr>
+                    <a:xfrm>
+                      <a:off x="0" y="0"/>
+                      <a:ext cx="5760720" cy="2859405"/>
                     </a:xfrm>
                     <a:prstGeom prst="rect">
                       <a:avLst/>

</xml_diff>